<commit_message>
Added tutorial steps file
</commit_message>
<xml_diff>
--- a/Tutorial Secured REST.docx
+++ b/Tutorial Secured REST.docx
@@ -15,6 +15,22 @@
           <w:rFonts w:ascii="Times New Roman" w:hAnsi="Times New Roman" w:cs="Times New Roman"/>
         </w:rPr>
         <w:t>Creating Secured REST APIs</w:t>
+      </w:r>
+    </w:p>
+    <w:p>
+      <w:pPr>
+        <w:jc w:val="right"/>
+      </w:pPr>
+      <w:r>
+        <w:t>Hatnean Maria Cristina</w:t>
+      </w:r>
+    </w:p>
+    <w:p>
+      <w:pPr>
+        <w:jc w:val="right"/>
+      </w:pPr>
+      <w:r>
+        <w:t>Group 258-1</w:t>
       </w:r>
     </w:p>
     <w:p>
@@ -587,6 +603,7 @@
           <w:sz w:val="20"/>
           <w:szCs w:val="20"/>
         </w:rPr>
+        <w:lastRenderedPageBreak/>
         <w:t>app</w:t>
       </w:r>
       <w:r>
@@ -842,15 +859,6 @@
           <w:szCs w:val="20"/>
         </w:rPr>
         <w:br/>
-      </w:r>
-      <w:r>
-        <w:rPr>
-          <w:rFonts w:ascii="Courier New" w:eastAsia="Times New Roman" w:hAnsi="Courier New" w:cs="Courier New"/>
-          <w:color w:val="BCBEC4"/>
-          <w:sz w:val="20"/>
-          <w:szCs w:val="20"/>
-        </w:rPr>
-        <w:lastRenderedPageBreak/>
         <w:t xml:space="preserve">        </w:t>
       </w:r>
       <w:r>
@@ -2461,6 +2469,12 @@
           <w:color w:val="BCBEC4"/>
         </w:rPr>
         <w:br/>
+      </w:r>
+      <w:r>
+        <w:rPr>
+          <w:color w:val="BCBEC4"/>
+        </w:rPr>
+        <w:lastRenderedPageBreak/>
         <w:t xml:space="preserve">    } </w:t>
       </w:r>
       <w:r>
@@ -2604,7 +2618,6 @@
         <w:rPr>
           <w:color w:val="BCBEC4"/>
         </w:rPr>
-        <w:lastRenderedPageBreak/>
         <w:br/>
         <w:t>});</w:t>
       </w:r>
@@ -2817,6 +2830,33 @@
       </w:r>
       <w:bookmarkStart w:id="0" w:name="_GoBack"/>
       <w:bookmarkEnd w:id="0"/>
+      <w:r>
+        <w:fldChar w:fldCharType="begin"/>
+      </w:r>
+      <w:r>
+        <w:instrText xml:space="preserve"> HYPERLINK "</w:instrText>
+      </w:r>
+      <w:r>
+        <w:instrText>https://github.com/Criss16/SOA-Tutorial/tree/main</w:instrText>
+      </w:r>
+      <w:r>
+        <w:instrText xml:space="preserve">" </w:instrText>
+      </w:r>
+      <w:r>
+        <w:fldChar w:fldCharType="separate"/>
+      </w:r>
+      <w:r>
+        <w:rPr>
+          <w:rStyle w:val="Hyperlink"/>
+        </w:rPr>
+        <w:t>https://github.com/Criss16/SOA-Tutorial/tree/main</w:t>
+      </w:r>
+      <w:r>
+        <w:fldChar w:fldCharType="end"/>
+      </w:r>
+      <w:r>
+        <w:t xml:space="preserve"> </w:t>
+      </w:r>
     </w:p>
     <w:sectPr>
       <w:pgSz w:w="12240" w:h="15840"/>
@@ -3577,6 +3617,17 @@
       <w:szCs w:val="20"/>
     </w:rPr>
   </w:style>
+  <w:style w:type="character" w:styleId="Hyperlink">
+    <w:name w:val="Hyperlink"/>
+    <w:basedOn w:val="DefaultParagraphFont"/>
+    <w:uiPriority w:val="99"/>
+    <w:unhideWhenUsed/>
+    <w:rsid w:val="00E464F3"/>
+    <w:rPr>
+      <w:color w:val="0000FF"/>
+      <w:u w:val="single"/>
+    </w:rPr>
+  </w:style>
 </w:styles>
 </file>
 

</xml_diff>